<commit_message>
Added clarity to the Deployment Instructions
</commit_message>
<xml_diff>
--- a/Deployment Instructions.docx
+++ b/Deployment Instructions.docx
@@ -89,15 +89,7 @@
           <w:i/>
           <w:sz w:val="24"/>
         </w:rPr>
-        <w:t xml:space="preserve"> and then run ----- </w:t>
-      </w:r>
-      <w:r>
-        <w:rPr>
-          <w:rFonts w:cs="Arial"/>
-          <w:i/>
-          <w:sz w:val="24"/>
-        </w:rPr>
-        <w:t xml:space="preserve">in order to set up your database. </w:t>
+        <w:t xml:space="preserve"> and then run ----- in order to set up your database. </w:t>
       </w:r>
     </w:p>
     <w:p>
@@ -303,10 +295,7 @@
         <w:t xml:space="preserve"> </w:t>
       </w:r>
       <w:r>
-        <w:t>How to configure the con</w:t>
-      </w:r>
-      <w:r>
-        <w:t>nection string</w:t>
+        <w:t>How to configure the connection string</w:t>
       </w:r>
     </w:p>
     <w:p>
@@ -333,7 +322,15 @@
           <w:i/>
           <w:sz w:val="24"/>
         </w:rPr>
-        <w:t xml:space="preserve">In the </w:t>
+        <w:t>Open</w:t>
+      </w:r>
+      <w:r>
+        <w:rPr>
+          <w:rFonts w:cs="Arial"/>
+          <w:i/>
+          <w:sz w:val="24"/>
+        </w:rPr>
+        <w:t xml:space="preserve"> the </w:t>
       </w:r>
       <w:proofErr w:type="spellStart"/>
       <w:r>
@@ -351,7 +348,31 @@
           <w:i/>
           <w:sz w:val="24"/>
         </w:rPr>
-        <w:t xml:space="preserve"> file, in the connection strings section of the file, modify the </w:t>
+        <w:t xml:space="preserve"> file,</w:t>
+      </w:r>
+      <w:r>
+        <w:rPr>
+          <w:rFonts w:cs="Arial"/>
+          <w:i/>
+          <w:sz w:val="24"/>
+        </w:rPr>
+        <w:t xml:space="preserve"> then</w:t>
+      </w:r>
+      <w:r>
+        <w:rPr>
+          <w:rFonts w:cs="Arial"/>
+          <w:i/>
+          <w:sz w:val="24"/>
+        </w:rPr>
+        <w:t xml:space="preserve"> in the connection strings section of the file</w:t>
+      </w:r>
+      <w:r>
+        <w:rPr>
+          <w:rFonts w:cs="Arial"/>
+          <w:i/>
+          <w:sz w:val="24"/>
+        </w:rPr>
+        <w:t xml:space="preserve"> (this is </w:t>
       </w:r>
       <w:proofErr w:type="spellStart"/>
       <w:r>
@@ -360,6 +381,126 @@
           <w:i/>
           <w:sz w:val="24"/>
         </w:rPr>
+        <w:t>inbetween</w:t>
+      </w:r>
+      <w:proofErr w:type="spellEnd"/>
+      <w:r>
+        <w:rPr>
+          <w:rFonts w:cs="Arial"/>
+          <w:i/>
+          <w:sz w:val="24"/>
+        </w:rPr>
+        <w:t xml:space="preserve"> </w:t>
+      </w:r>
+      <w:r>
+        <w:rPr>
+          <w:rFonts w:cs="Consolas"/>
+          <w:color w:val="0000FF"/>
+          <w:sz w:val="24"/>
+          <w:szCs w:val="24"/>
+        </w:rPr>
+        <w:t>&lt;</w:t>
+      </w:r>
+      <w:proofErr w:type="spellStart"/>
+      <w:r>
+        <w:rPr>
+          <w:rFonts w:cs="Consolas"/>
+          <w:color w:val="A31515"/>
+          <w:sz w:val="24"/>
+          <w:szCs w:val="24"/>
+        </w:rPr>
+        <w:t>connectionStrings</w:t>
+      </w:r>
+      <w:proofErr w:type="spellEnd"/>
+      <w:r>
+        <w:rPr>
+          <w:rFonts w:cs="Consolas"/>
+          <w:color w:val="0000FF"/>
+          <w:sz w:val="24"/>
+          <w:szCs w:val="24"/>
+        </w:rPr>
+        <w:t>&gt;</w:t>
+      </w:r>
+      <w:r>
+        <w:rPr>
+          <w:rFonts w:cs="Consolas"/>
+          <w:color w:val="0000FF"/>
+          <w:sz w:val="24"/>
+          <w:szCs w:val="24"/>
+        </w:rPr>
+        <w:t xml:space="preserve"> and </w:t>
+      </w:r>
+      <w:r>
+        <w:rPr>
+          <w:rFonts w:cs="Consolas"/>
+          <w:color w:val="0000FF"/>
+          <w:sz w:val="24"/>
+          <w:szCs w:val="24"/>
+        </w:rPr>
+        <w:t>&lt;</w:t>
+      </w:r>
+      <w:r>
+        <w:rPr>
+          <w:rFonts w:cs="Consolas"/>
+          <w:color w:val="0000FF"/>
+          <w:sz w:val="24"/>
+          <w:szCs w:val="24"/>
+        </w:rPr>
+        <w:t>/</w:t>
+      </w:r>
+      <w:proofErr w:type="spellStart"/>
+      <w:r>
+        <w:rPr>
+          <w:rFonts w:cs="Consolas"/>
+          <w:color w:val="A31515"/>
+          <w:sz w:val="24"/>
+          <w:szCs w:val="24"/>
+        </w:rPr>
+        <w:t>connectionStrings</w:t>
+      </w:r>
+      <w:proofErr w:type="spellEnd"/>
+      <w:r>
+        <w:rPr>
+          <w:rFonts w:cs="Consolas"/>
+          <w:color w:val="0000FF"/>
+          <w:sz w:val="24"/>
+          <w:szCs w:val="24"/>
+        </w:rPr>
+        <w:t>&gt;</w:t>
+      </w:r>
+      <w:r>
+        <w:rPr>
+          <w:rFonts w:cs="Arial"/>
+          <w:i/>
+          <w:sz w:val="24"/>
+          <w:szCs w:val="24"/>
+        </w:rPr>
+        <w:t>)</w:t>
+      </w:r>
+      <w:r>
+        <w:rPr>
+          <w:rFonts w:cs="Arial"/>
+          <w:i/>
+          <w:sz w:val="24"/>
+          <w:szCs w:val="24"/>
+        </w:rPr>
+        <w:t>,</w:t>
+      </w:r>
+      <w:r>
+        <w:rPr>
+          <w:rFonts w:cs="Arial"/>
+          <w:i/>
+          <w:sz w:val="24"/>
+        </w:rPr>
+        <w:t xml:space="preserve"> modify the </w:t>
+      </w:r>
+      <w:proofErr w:type="spellStart"/>
+      <w:r>
+        <w:rPr>
+          <w:rFonts w:cs="Arial"/>
+          <w:i/>
+          <w:sz w:val="24"/>
+        </w:rPr>
         <w:t>connectionString</w:t>
       </w:r>
       <w:proofErr w:type="spellEnd"/>
@@ -372,11 +513,13 @@
         <w:t xml:space="preserve"> for </w:t>
       </w:r>
       <w:proofErr w:type="spellStart"/>
-      <w:r>
-        <w:rPr>
-          <w:rFonts w:cs="Arial"/>
-          <w:i/>
-          <w:sz w:val="24"/>
+      <w:proofErr w:type="gramStart"/>
+      <w:r>
+        <w:rPr>
+          <w:rFonts w:cs="Arial"/>
+          <w:i/>
+          <w:sz w:val="24"/>
+          <w:szCs w:val="24"/>
         </w:rPr>
         <w:t>SchedContext</w:t>
       </w:r>
@@ -386,8 +529,146 @@
           <w:rFonts w:cs="Arial"/>
           <w:i/>
           <w:sz w:val="24"/>
-        </w:rPr>
-        <w:t xml:space="preserve"> to match your database credentials.</w:t>
+          <w:szCs w:val="24"/>
+        </w:rPr>
+        <w:t xml:space="preserve"> </w:t>
+      </w:r>
+      <w:r>
+        <w:rPr>
+          <w:rFonts w:cs="Arial"/>
+          <w:i/>
+          <w:sz w:val="24"/>
+          <w:szCs w:val="24"/>
+        </w:rPr>
+        <w:t xml:space="preserve"> (</w:t>
+      </w:r>
+      <w:proofErr w:type="gramEnd"/>
+      <w:r>
+        <w:rPr>
+          <w:rFonts w:cs="Arial"/>
+          <w:i/>
+          <w:sz w:val="24"/>
+          <w:szCs w:val="24"/>
+        </w:rPr>
+        <w:t xml:space="preserve">found between </w:t>
+      </w:r>
+      <w:r>
+        <w:rPr>
+          <w:rFonts w:cs="Consolas"/>
+          <w:color w:val="0000FF"/>
+          <w:sz w:val="24"/>
+          <w:szCs w:val="24"/>
+        </w:rPr>
+        <w:t>&lt;</w:t>
+      </w:r>
+      <w:r>
+        <w:rPr>
+          <w:rFonts w:cs="Consolas"/>
+          <w:color w:val="A31515"/>
+          <w:sz w:val="24"/>
+          <w:szCs w:val="24"/>
+        </w:rPr>
+        <w:t>add</w:t>
+      </w:r>
+      <w:r>
+        <w:rPr>
+          <w:rFonts w:cs="Consolas"/>
+          <w:color w:val="0000FF"/>
+          <w:sz w:val="24"/>
+          <w:szCs w:val="24"/>
+        </w:rPr>
+        <w:t xml:space="preserve"> </w:t>
+      </w:r>
+      <w:r>
+        <w:rPr>
+          <w:rFonts w:cs="Consolas"/>
+          <w:color w:val="FF0000"/>
+          <w:sz w:val="24"/>
+          <w:szCs w:val="24"/>
+        </w:rPr>
+        <w:t>name</w:t>
+      </w:r>
+      <w:r>
+        <w:rPr>
+          <w:rFonts w:cs="Consolas"/>
+          <w:color w:val="0000FF"/>
+          <w:sz w:val="24"/>
+          <w:szCs w:val="24"/>
+        </w:rPr>
+        <w:t>=</w:t>
+      </w:r>
+      <w:r>
+        <w:rPr>
+          <w:rFonts w:cs="Consolas"/>
+          <w:color w:val="000000"/>
+          <w:sz w:val="24"/>
+          <w:szCs w:val="24"/>
+        </w:rPr>
+        <w:t>"</w:t>
+      </w:r>
+      <w:proofErr w:type="spellStart"/>
+      <w:r>
+        <w:rPr>
+          <w:rFonts w:cs="Consolas"/>
+          <w:color w:val="0000FF"/>
+          <w:sz w:val="24"/>
+          <w:szCs w:val="24"/>
+        </w:rPr>
+        <w:t>SchedContext</w:t>
+      </w:r>
+      <w:proofErr w:type="spellEnd"/>
+      <w:r>
+        <w:rPr>
+          <w:rFonts w:cs="Consolas"/>
+          <w:color w:val="000000"/>
+          <w:sz w:val="24"/>
+          <w:szCs w:val="24"/>
+        </w:rPr>
+        <w:t>"</w:t>
+      </w:r>
+      <w:r>
+        <w:rPr>
+          <w:rFonts w:cs="Consolas"/>
+          <w:color w:val="000000"/>
+          <w:sz w:val="24"/>
+          <w:szCs w:val="24"/>
+        </w:rPr>
+        <w:t xml:space="preserve"> and /&gt;</w:t>
+      </w:r>
+      <w:r>
+        <w:rPr>
+          <w:rFonts w:cs="Arial"/>
+          <w:i/>
+          <w:sz w:val="24"/>
+          <w:szCs w:val="24"/>
+        </w:rPr>
+        <w:t>)</w:t>
+      </w:r>
+      <w:r>
+        <w:rPr>
+          <w:rFonts w:cs="Arial"/>
+          <w:i/>
+          <w:sz w:val="24"/>
+          <w:szCs w:val="24"/>
+        </w:rPr>
+        <w:t xml:space="preserve"> </w:t>
+      </w:r>
+      <w:r>
+        <w:rPr>
+          <w:rFonts w:cs="Arial"/>
+          <w:i/>
+          <w:sz w:val="24"/>
+          <w:szCs w:val="24"/>
+        </w:rPr>
+        <w:t>to match your</w:t>
+      </w:r>
+      <w:r>
+        <w:rPr>
+          <w:rFonts w:cs="Arial"/>
+          <w:i/>
+          <w:sz w:val="24"/>
+        </w:rPr>
+        <w:t xml:space="preserve"> database credentials.</w:t>
       </w:r>
       <w:bookmarkStart w:id="0" w:name="_GoBack"/>
       <w:bookmarkEnd w:id="0"/>
@@ -864,6 +1145,7 @@
   <w:style w:type="character" w:default="1" w:styleId="DefaultParagraphFont">
     <w:name w:val="Default Paragraph Font"/>
     <w:uiPriority w:val="1"/>
+    <w:semiHidden/>
     <w:unhideWhenUsed/>
   </w:style>
   <w:style w:type="table" w:default="1" w:styleId="TableNormal">

</xml_diff>